<commit_message>
Reemplazados archivos de Usability Review
</commit_message>
<xml_diff>
--- a/P4/P4_UsabReport_GranadaApp_doneby_DIU3_LosArtistas.docx
+++ b/P4/P4_UsabReport_GranadaApp_doneby_DIU3_LosArtistas.docx
@@ -1908,12 +1908,12 @@
                 <wp:inline distB="114300" distT="114300" distL="114300" distR="114300">
                   <wp:extent cx="3028950" cy="5924550"/>
                   <wp:effectExtent b="0" l="0" r="0" t="0"/>
-                  <wp:docPr id="5" name="image3.png"/>
+                  <wp:docPr id="5" name="image6.png"/>
                   <a:graphic>
                     <a:graphicData uri="http://schemas.openxmlformats.org/drawingml/2006/picture">
                       <pic:pic>
                         <pic:nvPicPr>
-                          <pic:cNvPr id="0" name="image3.png"/>
+                          <pic:cNvPr id="0" name="image6.png"/>
                           <pic:cNvPicPr preferRelativeResize="0"/>
                         </pic:nvPicPr>
                         <pic:blipFill>
@@ -5393,12 +5393,12 @@
           <wp:inline distB="114300" distT="114300" distL="114300" distR="114300">
             <wp:extent cx="5715000" cy="3721100"/>
             <wp:effectExtent b="0" l="0" r="0" t="0"/>
-            <wp:docPr id="11" name="image4.png"/>
+            <wp:docPr id="11" name="image7.png"/>
             <a:graphic>
               <a:graphicData uri="http://schemas.openxmlformats.org/drawingml/2006/picture">
                 <pic:pic>
                   <pic:nvPicPr>
-                    <pic:cNvPr id="0" name="image4.png"/>
+                    <pic:cNvPr id="0" name="image7.png"/>
                     <pic:cNvPicPr preferRelativeResize="0"/>
                   </pic:nvPicPr>
                   <pic:blipFill>
@@ -5442,12 +5442,12 @@
           <wp:inline distB="114300" distT="114300" distL="114300" distR="114300">
             <wp:extent cx="5715000" cy="2451100"/>
             <wp:effectExtent b="0" l="0" r="0" t="0"/>
-            <wp:docPr id="12" name="image6.png"/>
+            <wp:docPr id="12" name="image5.png"/>
             <a:graphic>
               <a:graphicData uri="http://schemas.openxmlformats.org/drawingml/2006/picture">
                 <pic:pic>
                   <pic:nvPicPr>
-                    <pic:cNvPr id="0" name="image6.png"/>
+                    <pic:cNvPr id="0" name="image5.png"/>
                     <pic:cNvPicPr preferRelativeResize="0"/>
                   </pic:nvPicPr>
                   <pic:blipFill>
@@ -5574,7 +5574,7 @@
           <w:rFonts w:ascii="Calibri" w:cs="Calibri" w:eastAsia="Calibri" w:hAnsi="Calibri"/>
           <w:rtl w:val="0"/>
         </w:rPr>
-        <w:t xml:space="preserve">Con el objetivo de refinar el proyecto se ofrecen las siguientes recomendaciones:</w:t>
+        <w:t xml:space="preserve">Con el objetivo de mejorar el proyecto se ofrecen las siguientes recomendaciones:</w:t>
       </w:r>
     </w:p>
     <w:p>
@@ -5673,7 +5673,7 @@
           <w:rFonts w:ascii="Calibri" w:cs="Calibri" w:eastAsia="Calibri" w:hAnsi="Calibri"/>
           <w:rtl w:val="0"/>
         </w:rPr>
-        <w:t xml:space="preserve">Creación de un logo adecuado a la idea y el diseño.</w:t>
+        <w:t xml:space="preserve">Creación de un logo adecuado a la idea y al diseño.</w:t>
       </w:r>
     </w:p>
     <w:p>
@@ -5806,7 +5806,7 @@
           <w:rFonts w:ascii="Calibri" w:cs="Calibri" w:eastAsia="Calibri" w:hAnsi="Calibri"/>
           <w:rtl w:val="0"/>
         </w:rPr>
-        <w:t xml:space="preserve">En conclusión, el proyecto parte de una buena idea, pero no se ha trabajado lo suficiente para desarrollarlo a un buen nivel. No está bien estructurado, lo que hace que el análisis del mismo sea complicado. Además, no existe una imagen de marca bien definida, pues elementos como el moodboard, logotipo, landing page, etc., no están hechos y los que están hechos no parecen estar relacionados. El vídeo de presentación está bien hecho y la idea bien vendida, sin embargo habría sido interesante tener un prototipo más completo, con un branding bien definido, para que se pudiera apreciar todo su potencial.</w:t>
+        <w:t xml:space="preserve">En conclusión, el proyecto, que parte de una buena idea, no se ha trabajado lo suficiente para desarrollarlo a un alto nivel de completitud. No está bien estructurado, lo que hace que el análisis del mismo sea complicado. Además, no existe una imagen de marca bien definida, pues elementos como el moodboard, logotipo, landing page, etc., no están hechos, y los que están hechos no parecen estar relacionados. El vídeo de presentación está bien elaborado y la idea bien vendida, sin embargo, habría sido interesante tener un prototipo más completo, con un branding bien definido, para que se pudiera apreciar todo su potencial.</w:t>
       </w:r>
     </w:p>
     <w:p>
@@ -6234,12 +6234,12 @@
                 <wp:inline distB="0" distT="0" distL="114300" distR="114300">
                   <wp:extent cx="315595" cy="305435"/>
                   <wp:effectExtent b="0" l="0" r="0" t="0"/>
-                  <wp:docPr descr="Sign up for Email Updates" id="7" name="image7.png"/>
+                  <wp:docPr descr="Sign up for Email Updates" id="7" name="image3.png"/>
                   <a:graphic>
                     <a:graphicData uri="http://schemas.openxmlformats.org/drawingml/2006/picture">
                       <pic:pic>
                         <pic:nvPicPr>
-                          <pic:cNvPr descr="Sign up for Email Updates" id="0" name="image7.png"/>
+                          <pic:cNvPr descr="Sign up for Email Updates" id="0" name="image3.png"/>
                           <pic:cNvPicPr preferRelativeResize="0"/>
                         </pic:nvPicPr>
                         <pic:blipFill>
@@ -6304,12 +6304,12 @@
                 <wp:inline distB="0" distT="0" distL="114300" distR="114300">
                   <wp:extent cx="314325" cy="304800"/>
                   <wp:effectExtent b="0" l="0" r="0" t="0"/>
-                  <wp:docPr descr="Follow us on Twitter @UsabilityGov" id="8" name="image5.png"/>
+                  <wp:docPr descr="Follow us on Twitter @UsabilityGov" id="8" name="image2.png"/>
                   <a:graphic>
                     <a:graphicData uri="http://schemas.openxmlformats.org/drawingml/2006/picture">
                       <pic:pic>
                         <pic:nvPicPr>
-                          <pic:cNvPr descr="Follow us on Twitter @UsabilityGov" id="0" name="image5.png"/>
+                          <pic:cNvPr descr="Follow us on Twitter @UsabilityGov" id="0" name="image2.png"/>
                           <pic:cNvPicPr preferRelativeResize="0"/>
                         </pic:nvPicPr>
                         <pic:blipFill>
@@ -6456,12 +6456,12 @@
           <wp:extent cx="4724400" cy="360998"/>
           <wp:effectExtent b="0" l="0" r="0" t="0"/>
           <wp:wrapNone/>
-          <wp:docPr id="10" name="image2.png"/>
+          <wp:docPr id="10" name="image4.png"/>
           <a:graphic>
             <a:graphicData uri="http://schemas.openxmlformats.org/drawingml/2006/picture">
               <pic:pic>
                 <pic:nvPicPr>
-                  <pic:cNvPr id="0" name="image2.png"/>
+                  <pic:cNvPr id="0" name="image4.png"/>
                   <pic:cNvPicPr preferRelativeResize="0"/>
                 </pic:nvPicPr>
                 <pic:blipFill>
@@ -7967,7 +7967,7 @@
 
 <file path=customXML/item1.xml><?xml version="1.0" encoding="utf-8"?>
 <go:gDocsCustomXmlDataStorage xmlns:go="http://customooxmlschemas.google.com/" xmlns:r="http://schemas.openxmlformats.org/officeDocument/2006/relationships">
-  <go:docsCustomData xmlns:go="http://customooxmlschemas.google.com/" roundtripDataSignature="AMtx7mhRtByP41fMcWnL5Dxoi/As+Q7PwQ==">AMUW2mUGwM/n3ioCOEU1q6VWjY/QcGu5MK3Htjt3iws6vdUZqz/f3ez4FqInJw1rkfZ2G68xOM99erzwiyq/uORdstX654rfYZ6t1oZgEzgXGFKGnlSrwKLxP19u6yhxPSjwotqz2KY9</go:docsCustomData>
+  <go:docsCustomData xmlns:go="http://customooxmlschemas.google.com/" roundtripDataSignature="AMtx7mhRtByP41fMcWnL5Dxoi/As+Q7PwQ==">AMUW2mUxulIKdGVE9gTRFRhHhLpx9O3NFqmAatUEVtILgIdCYSUmPmes0B81z6lxp9hdLsXk09WMTCV9uGG3b0KwzgaWI0lOEH7IGXGGZXPdndknN16juJowqFgvtrjWDSZVwoZ1aPYw</go:docsCustomData>
 </go:gDocsCustomXmlDataStorage>
 </file>
 

</xml_diff>